<commit_message>
New translations ro crisistext video scripts (political).docx (Romanian)
</commit_message>
<xml_diff>
--- a/translations/parent_text_crisis_romania/ro/ro_RO CrisisText Video Scripts (Political).docx
+++ b/translations/parent_text_crisis_romania/ro/ro_RO CrisisText Video Scripts (Political).docx
@@ -219,13 +219,13 @@
               <w:pStyle w:val="P68B1DB1-Normal1"/>
             </w:pPr>
             <w:r>
-              <w:t xml:space="preserve">Today’s lesson is about keeping children safe. </w:t>
+              <w:t xml:space="preserve">Lecția de azi este despre asigurarea siguranței copiilor. </w:t>
             </w:r>
           </w:p>
           <w:p/>
           <w:p>
             <w:r>
-              <w:t xml:space="preserve">Here are 3 tips on how to keep your children safe in an unsafe situation:</w:t>
+              <w:t xml:space="preserve">Iată 3️⃣ sfaturi despre cum să asiguri siguranța copiilor în situații riscante:</w:t>
             </w:r>
           </w:p>
         </w:tc>
@@ -248,7 +248,7 @@
               <w:pStyle w:val="P68B1DB1-Normal1"/>
             </w:pPr>
             <w:r>
-              <w:t xml:space="preserve">Keeping Children Safe </w:t>
+              <w:t xml:space="preserve">Asigurarea siguranței copiilor </w:t>
             </w:r>
           </w:p>
         </w:tc>
@@ -278,7 +278,7 @@
               <w:pStyle w:val="P68B1DB1-Normal1"/>
             </w:pPr>
             <w:r>
-              <w:t xml:space="preserve">The first tip is to talk.</w:t>
+              <w:t xml:space="preserve">Primul sfat este să vorbești cu ei.</w:t>
             </w:r>
           </w:p>
           <w:p>
@@ -299,7 +299,7 @@
               <w:pStyle w:val="P68B1DB1-Normal1"/>
             </w:pPr>
             <w:r>
-              <w:t xml:space="preserve">Talk to children about what is happening in a way that they can understand.</w:t>
+              <w:t xml:space="preserve">Vorbește-le copiilor despre ceea ce se întâmplă într-un mod pe care îl pot înțelege.</w:t>
             </w:r>
           </w:p>
           <w:p>
@@ -319,26 +319,26 @@
               <w:pStyle w:val="P68B1DB1-Normal1"/>
             </w:pPr>
             <w:r>
-              <w:t xml:space="preserve">Talk to them about things that are not safe.</w:t>
-            </w:r>
-          </w:p>
-        </w:tc>
-        <w:tc>
-          <w:tcPr>
-            <w:shd w:fill="auto" w:val="clear"/>
-            <w:tcMar>
-              <w:top w:w="100.0" w:type="dxa"/>
-              <w:left w:w="100.0" w:type="dxa"/>
-              <w:bottom w:w="100.0" w:type="dxa"/>
-              <w:right w:w="100.0" w:type="dxa"/>
-            </w:tcMar>
-          </w:tcPr>
-          <w:p>
-            <w:pPr>
-              <w:widowControl w:val="0"/>
-            </w:pPr>
-            <w:r>
-              <w:t>Talk</w:t>
+              <w:t xml:space="preserve">Vorbește cu ei despre potențialele pericole.</w:t>
+            </w:r>
+          </w:p>
+        </w:tc>
+        <w:tc>
+          <w:tcPr>
+            <w:shd w:fill="auto" w:val="clear"/>
+            <w:tcMar>
+              <w:top w:w="100.0" w:type="dxa"/>
+              <w:left w:w="100.0" w:type="dxa"/>
+              <w:bottom w:w="100.0" w:type="dxa"/>
+              <w:right w:w="100.0" w:type="dxa"/>
+            </w:tcMar>
+          </w:tcPr>
+          <w:p>
+            <w:pPr>
+              <w:widowControl w:val="0"/>
+            </w:pPr>
+            <w:r>
+              <w:t>Vorbește</w:t>
             </w:r>
           </w:p>
           <w:p>
@@ -365,44 +365,44 @@
           </w:tcPr>
           <w:p>
             <w:r>
-              <w:t xml:space="preserve">The second tip is to plan.</w:t>
+              <w:t xml:space="preserve">Al doilea sfat este să faceți un plan împreună.</w:t>
             </w:r>
           </w:p>
           <w:p/>
           <w:p>
             <w:r>
-              <w:t xml:space="preserve">Identify a meeting point and make a plan in case you get separated.</w:t>
+              <w:t xml:space="preserve">Identificați un punct de întâlnire și faceți un plan în cazul în care vă rătăciți.</w:t>
             </w:r>
           </w:p>
           <w:p/>
           <w:p>
             <w:r>
-              <w:t xml:space="preserve">Keep children with you or with someone you trust all the time.</w:t>
+              <w:t xml:space="preserve">Ține-ți copiii mereu aproape sau lasă-i împreună cu cineva de încredere.</w:t>
             </w:r>
           </w:p>
           <w:p/>
           <w:p>
             <w:r>
-              <w:t xml:space="preserve">Planning with children helps them feel safer too.</w:t>
-            </w:r>
-          </w:p>
-        </w:tc>
-        <w:tc>
-          <w:tcPr>
-            <w:shd w:fill="auto" w:val="clear"/>
-            <w:tcMar>
-              <w:top w:w="100.0" w:type="dxa"/>
-              <w:left w:w="100.0" w:type="dxa"/>
-              <w:bottom w:w="100.0" w:type="dxa"/>
-              <w:right w:w="100.0" w:type="dxa"/>
-            </w:tcMar>
-          </w:tcPr>
-          <w:p>
-            <w:pPr>
-              <w:widowControl w:val="0"/>
-            </w:pPr>
-            <w:r>
-              <w:t xml:space="preserve">Plan  </w:t>
+              <w:t xml:space="preserve">Planificarea alături de copiii îi ajută să se simtă mai în siguranță.</w:t>
+            </w:r>
+          </w:p>
+        </w:tc>
+        <w:tc>
+          <w:tcPr>
+            <w:shd w:fill="auto" w:val="clear"/>
+            <w:tcMar>
+              <w:top w:w="100.0" w:type="dxa"/>
+              <w:left w:w="100.0" w:type="dxa"/>
+              <w:bottom w:w="100.0" w:type="dxa"/>
+              <w:right w:w="100.0" w:type="dxa"/>
+            </w:tcMar>
+          </w:tcPr>
+          <w:p>
+            <w:pPr>
+              <w:widowControl w:val="0"/>
+            </w:pPr>
+            <w:r>
+              <w:t xml:space="preserve">Faceți un plan  </w:t>
             </w:r>
           </w:p>
         </w:tc>
@@ -427,7 +427,7 @@
               <w:ind w:left="0" w:firstLine="0"/>
             </w:pPr>
             <w:r>
-              <w:t xml:space="preserve">The third tip is to assure.</w:t>
+              <w:t xml:space="preserve">Al treilea sfat este să le oferiți asigurări.</w:t>
             </w:r>
           </w:p>
           <w:p>
@@ -437,19 +437,19 @@
           </w:p>
           <w:p>
             <w:r>
-              <w:t xml:space="preserve">Assure your children that you will do everything to keep them safe.</w:t>
+              <w:t xml:space="preserve">Asigură-ți copiii că vei face tot posibilul pentru a-i proteja.</w:t>
             </w:r>
           </w:p>
           <w:p/>
           <w:p>
             <w:r>
-              <w:t xml:space="preserve">Encourage them to share anything that worries them with you.</w:t>
+              <w:t xml:space="preserve">Încurajază-i să îți spună tot ceea ce îi îngrijorează.</w:t>
             </w:r>
           </w:p>
           <w:p/>
           <w:p>
             <w:r>
-              <w:t xml:space="preserve">Be proud of your efforts and try to take care of yourself too. </w:t>
+              <w:t xml:space="preserve">Fii mândru de eforturile tale și încearcă să ai grijă și de tine. </w:t>
             </w:r>
           </w:p>
         </w:tc>
@@ -468,7 +468,7 @@
               <w:ind w:left="0" w:firstLine="0"/>
             </w:pPr>
             <w:r>
-              <w:t>Assure</w:t>
+              <w:t>Asigură</w:t>
             </w:r>
           </w:p>
           <w:p>
@@ -565,39 +565,39 @@
               <w:spacing w:line="240" w:lineRule="auto"/>
             </w:pPr>
             <w:r>
-              <w:t xml:space="preserve">Today’s lesson is about preparing to travel. </w:t>
-            </w:r>
-          </w:p>
-          <w:p>
-            <w:pPr>
-              <w:spacing w:line="240" w:lineRule="auto"/>
-            </w:pPr>
-          </w:p>
-          <w:p>
-            <w:pPr>
-              <w:spacing w:line="240" w:lineRule="auto"/>
-            </w:pPr>
-            <w:r>
-              <w:t xml:space="preserve">Here are three tips on making routines to spend time together with your children.</w:t>
-            </w:r>
-          </w:p>
-        </w:tc>
-        <w:tc>
-          <w:tcPr>
-            <w:shd w:fill="auto" w:val="clear"/>
-            <w:tcMar>
-              <w:top w:w="100.0" w:type="dxa"/>
-              <w:left w:w="100.0" w:type="dxa"/>
-              <w:bottom w:w="100.0" w:type="dxa"/>
-              <w:right w:w="100.0" w:type="dxa"/>
-            </w:tcMar>
-          </w:tcPr>
-          <w:p>
-            <w:pPr>
-              <w:widowControl w:val="0"/>
-            </w:pPr>
-            <w:r>
-              <w:t xml:space="preserve">Prepare to Travel</w:t>
+              <w:t xml:space="preserve">Lecția de astăzi este despre cum să te pregătești pentru a vă deplasa. </w:t>
+            </w:r>
+          </w:p>
+          <w:p>
+            <w:pPr>
+              <w:spacing w:line="240" w:lineRule="auto"/>
+            </w:pPr>
+          </w:p>
+          <w:p>
+            <w:pPr>
+              <w:spacing w:line="240" w:lineRule="auto"/>
+            </w:pPr>
+            <w:r>
+              <w:t xml:space="preserve">Iată câteva sfaturi utile pentru a crea rutine care să te ajute să petreci timp împreună cu copiii tăi.</w:t>
+            </w:r>
+          </w:p>
+        </w:tc>
+        <w:tc>
+          <w:tcPr>
+            <w:shd w:fill="auto" w:val="clear"/>
+            <w:tcMar>
+              <w:top w:w="100.0" w:type="dxa"/>
+              <w:left w:w="100.0" w:type="dxa"/>
+              <w:bottom w:w="100.0" w:type="dxa"/>
+              <w:right w:w="100.0" w:type="dxa"/>
+            </w:tcMar>
+          </w:tcPr>
+          <w:p>
+            <w:pPr>
+              <w:widowControl w:val="0"/>
+            </w:pPr>
+            <w:r>
+              <w:t xml:space="preserve">Pregătește-te pentru deplasare</w:t>
             </w:r>
           </w:p>
         </w:tc>
@@ -622,33 +622,33 @@
               <w:spacing w:line="240" w:lineRule="auto"/>
             </w:pPr>
             <w:r>
-              <w:t xml:space="preserve">The first tip is to identify people you trust.</w:t>
-            </w:r>
-          </w:p>
-          <w:p>
-            <w:pPr>
-              <w:spacing w:line="240" w:lineRule="auto"/>
-            </w:pPr>
-          </w:p>
-          <w:p>
-            <w:pPr>
-              <w:spacing w:line="240" w:lineRule="auto"/>
-            </w:pPr>
-            <w:r>
-              <w:t xml:space="preserve">Write the full name &amp; phone number of you and three people you trust.</w:t>
-            </w:r>
-          </w:p>
-          <w:p>
-            <w:pPr>
-              <w:spacing w:line="240" w:lineRule="auto"/>
-            </w:pPr>
-          </w:p>
-          <w:p>
-            <w:pPr>
-              <w:spacing w:line="240" w:lineRule="auto"/>
-            </w:pPr>
-            <w:r>
-              <w:t xml:space="preserve">If you need help with writing, ask someone for help. </w:t>
+              <w:t xml:space="preserve">Primul sfat este să identifici persoanele de încredere.</w:t>
+            </w:r>
+          </w:p>
+          <w:p>
+            <w:pPr>
+              <w:spacing w:line="240" w:lineRule="auto"/>
+            </w:pPr>
+          </w:p>
+          <w:p>
+            <w:pPr>
+              <w:spacing w:line="240" w:lineRule="auto"/>
+            </w:pPr>
+            <w:r>
+              <w:t xml:space="preserve">Notează numele complet și numărul de telefon al tău și al altor trei persoane în care ai încredere.</w:t>
+            </w:r>
+          </w:p>
+          <w:p>
+            <w:pPr>
+              <w:spacing w:line="240" w:lineRule="auto"/>
+            </w:pPr>
+          </w:p>
+          <w:p>
+            <w:pPr>
+              <w:spacing w:line="240" w:lineRule="auto"/>
+            </w:pPr>
+            <w:r>
+              <w:t xml:space="preserve">Dacă ai nevoie de ajutor la scris, cere ajutorul cuiva. </w:t>
             </w:r>
           </w:p>
           <w:p>
@@ -672,7 +672,7 @@
               <w:ind w:left="0" w:firstLine="0"/>
             </w:pPr>
             <w:r>
-              <w:t xml:space="preserve">Identify people you trust</w:t>
+              <w:t xml:space="preserve">Identifică persoanele de încredere</w:t>
             </w:r>
           </w:p>
           <w:p>
@@ -685,7 +685,7 @@
               <w:ind w:left="0" w:firstLine="0"/>
             </w:pPr>
             <w:r>
-              <w:t xml:space="preserve">Write names and phone numbers  </w:t>
+              <w:t xml:space="preserve">Notează numele complete și numerele de telefon  </w:t>
             </w:r>
           </w:p>
           <w:p>
@@ -698,7 +698,7 @@
               <w:ind w:left="0" w:firstLine="0"/>
             </w:pPr>
             <w:r>
-              <w:t xml:space="preserve">Ask for help if needed</w:t>
+              <w:t xml:space="preserve">Cere ajutorul cuiva dacă ai nevoie</w:t>
             </w:r>
           </w:p>
         </w:tc>
@@ -724,65 +724,65 @@
               <w:spacing w:line="240" w:lineRule="auto"/>
             </w:pPr>
             <w:r>
-              <w:t xml:space="preserve">The second tip is to protect your documents.</w:t>
-            </w:r>
-          </w:p>
-          <w:p>
-            <w:pPr>
-              <w:spacing w:line="240" w:lineRule="auto"/>
-            </w:pPr>
-          </w:p>
-          <w:p>
-            <w:pPr>
-              <w:spacing w:line="240" w:lineRule="auto"/>
-            </w:pPr>
-            <w:r>
-              <w:t xml:space="preserve">Make backup copies or photos of all your identity documents and keep them safe </w:t>
-            </w:r>
-          </w:p>
-        </w:tc>
-        <w:tc>
-          <w:tcPr>
-            <w:shd w:fill="auto" w:val="clear"/>
-            <w:tcMar>
-              <w:top w:w="100.0" w:type="dxa"/>
-              <w:left w:w="100.0" w:type="dxa"/>
-              <w:bottom w:w="100.0" w:type="dxa"/>
-              <w:right w:w="100.0" w:type="dxa"/>
-            </w:tcMar>
-          </w:tcPr>
-          <w:p>
-            <w:pPr>
-              <w:spacing w:line="240" w:lineRule="auto"/>
-            </w:pPr>
-            <w:r>
-              <w:t xml:space="preserve">Protect your documents</w:t>
-            </w:r>
-          </w:p>
-          <w:p>
-            <w:pPr>
-              <w:spacing w:line="240" w:lineRule="auto"/>
-            </w:pPr>
-          </w:p>
-          <w:p>
-            <w:pPr>
-              <w:spacing w:line="240" w:lineRule="auto"/>
-            </w:pPr>
-            <w:r>
-              <w:t xml:space="preserve">Make backup copies or photos</w:t>
-            </w:r>
-          </w:p>
-          <w:p>
-            <w:pPr>
-              <w:spacing w:line="240" w:lineRule="auto"/>
-            </w:pPr>
-          </w:p>
-          <w:p>
-            <w:pPr>
-              <w:spacing w:line="240" w:lineRule="auto"/>
-            </w:pPr>
-            <w:r>
-              <w:t xml:space="preserve">Keep documents safe</w:t>
+              <w:t xml:space="preserve">Al doilea sfat este să vă aveți grijă de documente.</w:t>
+            </w:r>
+          </w:p>
+          <w:p>
+            <w:pPr>
+              <w:spacing w:line="240" w:lineRule="auto"/>
+            </w:pPr>
+          </w:p>
+          <w:p>
+            <w:pPr>
+              <w:spacing w:line="240" w:lineRule="auto"/>
+            </w:pPr>
+            <w:r>
+              <w:t xml:space="preserve">Fă copii de rezervă sau fotografii tuturor documentelor de identitate și păstrează-le în siguranță. </w:t>
+            </w:r>
+          </w:p>
+        </w:tc>
+        <w:tc>
+          <w:tcPr>
+            <w:shd w:fill="auto" w:val="clear"/>
+            <w:tcMar>
+              <w:top w:w="100.0" w:type="dxa"/>
+              <w:left w:w="100.0" w:type="dxa"/>
+              <w:bottom w:w="100.0" w:type="dxa"/>
+              <w:right w:w="100.0" w:type="dxa"/>
+            </w:tcMar>
+          </w:tcPr>
+          <w:p>
+            <w:pPr>
+              <w:spacing w:line="240" w:lineRule="auto"/>
+            </w:pPr>
+            <w:r>
+              <w:t xml:space="preserve">Ai grijă de documente</w:t>
+            </w:r>
+          </w:p>
+          <w:p>
+            <w:pPr>
+              <w:spacing w:line="240" w:lineRule="auto"/>
+            </w:pPr>
+          </w:p>
+          <w:p>
+            <w:pPr>
+              <w:spacing w:line="240" w:lineRule="auto"/>
+            </w:pPr>
+            <w:r>
+              <w:t xml:space="preserve">Fă copii de rezervă sau fotografii</w:t>
+            </w:r>
+          </w:p>
+          <w:p>
+            <w:pPr>
+              <w:spacing w:line="240" w:lineRule="auto"/>
+            </w:pPr>
+          </w:p>
+          <w:p>
+            <w:pPr>
+              <w:spacing w:line="240" w:lineRule="auto"/>
+            </w:pPr>
+            <w:r>
+              <w:t xml:space="preserve">Păstrează documentele în siguranță</w:t>
             </w:r>
           </w:p>
         </w:tc>
@@ -807,52 +807,52 @@
               <w:spacing w:line="240" w:lineRule="auto"/>
             </w:pPr>
             <w:r>
-              <w:t xml:space="preserve">The third tip is to plan.</w:t>
-            </w:r>
-          </w:p>
-          <w:p>
-            <w:pPr>
-              <w:spacing w:line="240" w:lineRule="auto"/>
-            </w:pPr>
-          </w:p>
-          <w:p>
-            <w:pPr>
-              <w:spacing w:line="240" w:lineRule="auto"/>
-            </w:pPr>
-            <w:r>
-              <w:t xml:space="preserve">Tell someone you trust your travel plans, where you are and who you are with.</w:t>
-            </w:r>
-          </w:p>
-          <w:p>
-            <w:pPr>
-              <w:spacing w:line="240" w:lineRule="auto"/>
-            </w:pPr>
-          </w:p>
-          <w:p>
-            <w:pPr>
-              <w:spacing w:line="240" w:lineRule="auto"/>
-            </w:pPr>
-            <w:r>
-              <w:t xml:space="preserve">If a child has a mobile phone, save your number and those of a few trusted people.</w:t>
-            </w:r>
-          </w:p>
-        </w:tc>
-        <w:tc>
-          <w:tcPr>
-            <w:shd w:fill="auto" w:val="clear"/>
-            <w:tcMar>
-              <w:top w:w="100.0" w:type="dxa"/>
-              <w:left w:w="100.0" w:type="dxa"/>
-              <w:bottom w:w="100.0" w:type="dxa"/>
-              <w:right w:w="100.0" w:type="dxa"/>
-            </w:tcMar>
-          </w:tcPr>
-          <w:p>
-            <w:pPr>
-              <w:widowControl w:val="0"/>
-            </w:pPr>
-            <w:r>
-              <w:t xml:space="preserve">Plan </w:t>
+              <w:t xml:space="preserve">Al treilea sfat este să faceți un plan.</w:t>
+            </w:r>
+          </w:p>
+          <w:p>
+            <w:pPr>
+              <w:spacing w:line="240" w:lineRule="auto"/>
+            </w:pPr>
+          </w:p>
+          <w:p>
+            <w:pPr>
+              <w:spacing w:line="240" w:lineRule="auto"/>
+            </w:pPr>
+            <w:r>
+              <w:t xml:space="preserve">Informează o persoană de încredere despre itinerariul tău, locul în care te afli și persoanele care te însoțesc.</w:t>
+            </w:r>
+          </w:p>
+          <w:p>
+            <w:pPr>
+              <w:spacing w:line="240" w:lineRule="auto"/>
+            </w:pPr>
+          </w:p>
+          <w:p>
+            <w:pPr>
+              <w:spacing w:line="240" w:lineRule="auto"/>
+            </w:pPr>
+            <w:r>
+              <w:t xml:space="preserve">În situația în care copilul are telefon mobil, salvează numărul tău și al câtorva persoane de încredere în el.</w:t>
+            </w:r>
+          </w:p>
+        </w:tc>
+        <w:tc>
+          <w:tcPr>
+            <w:shd w:fill="auto" w:val="clear"/>
+            <w:tcMar>
+              <w:top w:w="100.0" w:type="dxa"/>
+              <w:left w:w="100.0" w:type="dxa"/>
+              <w:bottom w:w="100.0" w:type="dxa"/>
+              <w:right w:w="100.0" w:type="dxa"/>
+            </w:tcMar>
+          </w:tcPr>
+          <w:p>
+            <w:pPr>
+              <w:widowControl w:val="0"/>
+            </w:pPr>
+            <w:r>
+              <w:t xml:space="preserve">Faceți un plan </w:t>
               <w:br w:type="textWrapping"/>
             </w:r>
           </w:p>
@@ -861,20 +861,20 @@
               <w:widowControl w:val="0"/>
             </w:pPr>
             <w:r>
-              <w:t xml:space="preserve">Tell someone you trust </w:t>
-            </w:r>
-          </w:p>
-          <w:p>
-            <w:pPr>
-              <w:widowControl w:val="0"/>
-            </w:pPr>
-          </w:p>
-          <w:p>
-            <w:pPr>
-              <w:widowControl w:val="0"/>
-            </w:pPr>
-            <w:r>
-              <w:t xml:space="preserve">Save number on mobile phone </w:t>
+              <w:t xml:space="preserve">Informează o persoană de încredere </w:t>
+            </w:r>
+          </w:p>
+          <w:p>
+            <w:pPr>
+              <w:widowControl w:val="0"/>
+            </w:pPr>
+          </w:p>
+          <w:p>
+            <w:pPr>
+              <w:widowControl w:val="0"/>
+            </w:pPr>
+            <w:r>
+              <w:t xml:space="preserve">Salvează numerele pe un telefon mobil </w:t>
             </w:r>
           </w:p>
           <w:p>
@@ -909,42 +909,42 @@
               <w:spacing w:line="240" w:lineRule="auto"/>
             </w:pPr>
             <w:r>
-              <w:t xml:space="preserve">Explain to your child how they should behave when at checkpoints (i.e., be quiet, do not leave the vehicle).</w:t>
-            </w:r>
-          </w:p>
-          <w:p>
-            <w:pPr>
-              <w:spacing w:line="240" w:lineRule="auto"/>
-            </w:pPr>
-          </w:p>
-          <w:p>
-            <w:pPr>
-              <w:spacing w:line="240" w:lineRule="auto"/>
-            </w:pPr>
-            <w:r>
-              <w:t xml:space="preserve">Hide money or bank cards in different places, in case you lose your bags. Being prepared takes hard work</w:t>
-            </w:r>
-          </w:p>
-        </w:tc>
-        <w:tc>
-          <w:tcPr>
-            <w:shd w:fill="auto" w:val="clear"/>
-            <w:tcMar>
-              <w:top w:w="100.0" w:type="dxa"/>
-              <w:left w:w="100.0" w:type="dxa"/>
-              <w:bottom w:w="100.0" w:type="dxa"/>
-              <w:right w:w="100.0" w:type="dxa"/>
-            </w:tcMar>
-          </w:tcPr>
-          <w:p>
-            <w:pPr>
-              <w:widowControl w:val="0"/>
-            </w:pPr>
-            <w:r>
-              <w:t xml:space="preserve">Explain how to behave at checkpoints </w:t>
+              <w:t xml:space="preserve">Explică-i copilului cum trebuie să se comporte la punctele de control (adică să fie liniștit, să nu coboare din mașină).</w:t>
+            </w:r>
+          </w:p>
+          <w:p>
+            <w:pPr>
+              <w:spacing w:line="240" w:lineRule="auto"/>
+            </w:pPr>
+          </w:p>
+          <w:p>
+            <w:pPr>
+              <w:spacing w:line="240" w:lineRule="auto"/>
+            </w:pPr>
+            <w:r>
+              <w:t xml:space="preserve">Ascunde banii sau cardurile bancare în locuri diferite, în cazul în care pierzi bagajele. Să fii pregătit presupune multă muncă</w:t>
+            </w:r>
+          </w:p>
+        </w:tc>
+        <w:tc>
+          <w:tcPr>
+            <w:shd w:fill="auto" w:val="clear"/>
+            <w:tcMar>
+              <w:top w:w="100.0" w:type="dxa"/>
+              <w:left w:w="100.0" w:type="dxa"/>
+              <w:bottom w:w="100.0" w:type="dxa"/>
+              <w:right w:w="100.0" w:type="dxa"/>
+            </w:tcMar>
+          </w:tcPr>
+          <w:p>
+            <w:pPr>
+              <w:widowControl w:val="0"/>
+            </w:pPr>
+            <w:r>
+              <w:t xml:space="preserve">Explică modul în care trebuie să te comporți la punctele de control</w:t>
               <w:br w:type="textWrapping"/>
               <w:br w:type="textWrapping"/>
-              <w:t xml:space="preserve">Hide money or bank cards in different places</w:t>
+              <w:t xml:space="preserve">Ascunde banii sau cardurile bancare în locuri diferite</w:t>
             </w:r>
           </w:p>
         </w:tc>
@@ -969,109 +969,109 @@
               <w:spacing w:line="240" w:lineRule="auto"/>
             </w:pPr>
             <w:r>
-              <w:t xml:space="preserve">The fourth step is to communicate with your child.</w:t>
-            </w:r>
-          </w:p>
-          <w:p>
-            <w:pPr>
-              <w:spacing w:line="240" w:lineRule="auto"/>
-            </w:pPr>
-          </w:p>
-          <w:p>
-            <w:pPr>
-              <w:spacing w:line="240" w:lineRule="auto"/>
-            </w:pPr>
-            <w:r>
-              <w:t xml:space="preserve">Make up a song with your child that has your full name, phone number, and number of someone you trust. Go over it every day so they remember it.</w:t>
-            </w:r>
-          </w:p>
-          <w:p>
-            <w:pPr>
-              <w:spacing w:line="240" w:lineRule="auto"/>
-            </w:pPr>
-          </w:p>
-          <w:p>
-            <w:pPr>
-              <w:spacing w:line="240" w:lineRule="auto"/>
-            </w:pPr>
-            <w:r>
-              <w:t xml:space="preserve">Tell your child where you're going and why in a way they can understand and handle.</w:t>
-            </w:r>
-          </w:p>
-          <w:p>
-            <w:pPr>
-              <w:spacing w:line="240" w:lineRule="auto"/>
-            </w:pPr>
-          </w:p>
-          <w:p>
-            <w:pPr>
-              <w:spacing w:line="240" w:lineRule="auto"/>
-            </w:pPr>
-            <w:r>
-              <w:t xml:space="preserve">Let your children take a comfort item from home with them before leaving if possible.</w:t>
-            </w:r>
-          </w:p>
-          <w:p>
-            <w:pPr>
-              <w:spacing w:line="240" w:lineRule="auto"/>
-            </w:pPr>
-          </w:p>
-        </w:tc>
-        <w:tc>
-          <w:tcPr>
-            <w:shd w:fill="auto" w:val="clear"/>
-            <w:tcMar>
-              <w:top w:w="100.0" w:type="dxa"/>
-              <w:left w:w="100.0" w:type="dxa"/>
-              <w:bottom w:w="100.0" w:type="dxa"/>
-              <w:right w:w="100.0" w:type="dxa"/>
-            </w:tcMar>
-          </w:tcPr>
-          <w:p>
-            <w:pPr>
-              <w:spacing w:line="240" w:lineRule="auto"/>
-            </w:pPr>
-            <w:r>
-              <w:t xml:space="preserve">Communicate with your child</w:t>
-            </w:r>
-          </w:p>
-          <w:p>
-            <w:pPr>
-              <w:spacing w:line="240" w:lineRule="auto"/>
-            </w:pPr>
-          </w:p>
-          <w:p>
-            <w:pPr>
-              <w:spacing w:line="240" w:lineRule="auto"/>
-            </w:pPr>
-            <w:r>
-              <w:t xml:space="preserve">Make a song with names and phone numbers </w:t>
-            </w:r>
-          </w:p>
-          <w:p>
-            <w:pPr>
-              <w:spacing w:line="240" w:lineRule="auto"/>
-            </w:pPr>
-          </w:p>
-          <w:p>
-            <w:pPr>
-              <w:spacing w:line="240" w:lineRule="auto"/>
-            </w:pPr>
-            <w:r>
-              <w:t xml:space="preserve">Explain where you’re going and why</w:t>
-            </w:r>
-          </w:p>
-          <w:p>
-            <w:pPr>
-              <w:spacing w:line="240" w:lineRule="auto"/>
-            </w:pPr>
-          </w:p>
-          <w:p>
-            <w:pPr>
-              <w:spacing w:line="240" w:lineRule="auto"/>
-            </w:pPr>
-            <w:r>
-              <w:t xml:space="preserve">Bring a comfort item</w:t>
+              <w:t xml:space="preserve">Cel de-al patrulea pas este să vorbești cu copilul tău.</w:t>
+            </w:r>
+          </w:p>
+          <w:p>
+            <w:pPr>
+              <w:spacing w:line="240" w:lineRule="auto"/>
+            </w:pPr>
+          </w:p>
+          <w:p>
+            <w:pPr>
+              <w:spacing w:line="240" w:lineRule="auto"/>
+            </w:pPr>
+            <w:r>
+              <w:t xml:space="preserve">Inventează împreună cu copilul tău un cântec care să conțină numele tău complet, numărul tău de telefon și numărul unei persoane de încredere. Repetați-l în fiecare zi, ca să îl memoreze.</w:t>
+            </w:r>
+          </w:p>
+          <w:p>
+            <w:pPr>
+              <w:spacing w:line="240" w:lineRule="auto"/>
+            </w:pPr>
+          </w:p>
+          <w:p>
+            <w:pPr>
+              <w:spacing w:line="240" w:lineRule="auto"/>
+            </w:pPr>
+            <w:r>
+              <w:t xml:space="preserve">Spuneți-i copilului unde mergeți și de ce, într-un mod pe care să îl înțeleagă și să îl accepte.</w:t>
+            </w:r>
+          </w:p>
+          <w:p>
+            <w:pPr>
+              <w:spacing w:line="240" w:lineRule="auto"/>
+            </w:pPr>
+          </w:p>
+          <w:p>
+            <w:pPr>
+              <w:spacing w:line="240" w:lineRule="auto"/>
+            </w:pPr>
+            <w:r>
+              <w:t xml:space="preserve">Dacă este posibil, permiteți-le copiilor să ia cu ei un obiect care le aduce alinare înainte de a pleca din casă.</w:t>
+            </w:r>
+          </w:p>
+          <w:p>
+            <w:pPr>
+              <w:spacing w:line="240" w:lineRule="auto"/>
+            </w:pPr>
+          </w:p>
+        </w:tc>
+        <w:tc>
+          <w:tcPr>
+            <w:shd w:fill="auto" w:val="clear"/>
+            <w:tcMar>
+              <w:top w:w="100.0" w:type="dxa"/>
+              <w:left w:w="100.0" w:type="dxa"/>
+              <w:bottom w:w="100.0" w:type="dxa"/>
+              <w:right w:w="100.0" w:type="dxa"/>
+            </w:tcMar>
+          </w:tcPr>
+          <w:p>
+            <w:pPr>
+              <w:spacing w:line="240" w:lineRule="auto"/>
+            </w:pPr>
+            <w:r>
+              <w:t xml:space="preserve">Vorbește cu copilul tău</w:t>
+            </w:r>
+          </w:p>
+          <w:p>
+            <w:pPr>
+              <w:spacing w:line="240" w:lineRule="auto"/>
+            </w:pPr>
+          </w:p>
+          <w:p>
+            <w:pPr>
+              <w:spacing w:line="240" w:lineRule="auto"/>
+            </w:pPr>
+            <w:r>
+              <w:t xml:space="preserve">Inventați un cântec cu nume și numere de telefon </w:t>
+            </w:r>
+          </w:p>
+          <w:p>
+            <w:pPr>
+              <w:spacing w:line="240" w:lineRule="auto"/>
+            </w:pPr>
+          </w:p>
+          <w:p>
+            <w:pPr>
+              <w:spacing w:line="240" w:lineRule="auto"/>
+            </w:pPr>
+            <w:r>
+              <w:t xml:space="preserve">Explică unde mergeți și de ce</w:t>
+            </w:r>
+          </w:p>
+          <w:p>
+            <w:pPr>
+              <w:spacing w:line="240" w:lineRule="auto"/>
+            </w:pPr>
+          </w:p>
+          <w:p>
+            <w:pPr>
+              <w:spacing w:line="240" w:lineRule="auto"/>
+            </w:pPr>
+            <w:r>
+              <w:t xml:space="preserve">Aduceți un obiect care aduce alinare</w:t>
             </w:r>
           </w:p>
         </w:tc>
@@ -1096,29 +1096,29 @@
               <w:spacing w:line="240" w:lineRule="auto"/>
             </w:pPr>
             <w:r>
-              <w:t xml:space="preserve">The fifth tip is to make an identity tag. </w:t>
+              <w:t xml:space="preserve">Al cincilea sfat este să creați o etichetă de identitate. </w:t>
               <w:br w:type="textWrapping"/>
               <w:br w:type="textWrapping"/>
-              <w:t xml:space="preserve">You will need something to write on, like paper or cardboard. </w:t>
-            </w:r>
-          </w:p>
-        </w:tc>
-        <w:tc>
-          <w:tcPr>
-            <w:shd w:fill="auto" w:val="clear"/>
-            <w:tcMar>
-              <w:top w:w="100.0" w:type="dxa"/>
-              <w:left w:w="100.0" w:type="dxa"/>
-              <w:bottom w:w="100.0" w:type="dxa"/>
-              <w:right w:w="100.0" w:type="dxa"/>
-            </w:tcMar>
-          </w:tcPr>
-          <w:p>
-            <w:pPr>
-              <w:spacing w:line="240" w:lineRule="auto"/>
-            </w:pPr>
-            <w:r>
-              <w:t xml:space="preserve"> Make an identity tag</w:t>
+              <w:t xml:space="preserve">Ai nevoie de ceva pe care să scrii, cum ar fi hârtie sau carton. </w:t>
+            </w:r>
+          </w:p>
+        </w:tc>
+        <w:tc>
+          <w:tcPr>
+            <w:shd w:fill="auto" w:val="clear"/>
+            <w:tcMar>
+              <w:top w:w="100.0" w:type="dxa"/>
+              <w:left w:w="100.0" w:type="dxa"/>
+              <w:bottom w:w="100.0" w:type="dxa"/>
+              <w:right w:w="100.0" w:type="dxa"/>
+            </w:tcMar>
+          </w:tcPr>
+          <w:p>
+            <w:pPr>
+              <w:spacing w:line="240" w:lineRule="auto"/>
+            </w:pPr>
+            <w:r>
+              <w:t xml:space="preserve"> Creează o etichetă de identificare</w:t>
             </w:r>
           </w:p>
         </w:tc>
@@ -1143,26 +1143,26 @@
               <w:spacing w:line="240" w:lineRule="auto"/>
             </w:pPr>
             <w:r>
-              <w:t xml:space="preserve">Ask someone you trust to help you if you need help.</w:t>
-            </w:r>
-          </w:p>
-        </w:tc>
-        <w:tc>
-          <w:tcPr>
-            <w:shd w:fill="auto" w:val="clear"/>
-            <w:tcMar>
-              <w:top w:w="100.0" w:type="dxa"/>
-              <w:left w:w="100.0" w:type="dxa"/>
-              <w:bottom w:w="100.0" w:type="dxa"/>
-              <w:right w:w="100.0" w:type="dxa"/>
-            </w:tcMar>
-          </w:tcPr>
-          <w:p>
-            <w:pPr>
-              <w:spacing w:line="240" w:lineRule="auto"/>
-            </w:pPr>
-            <w:r>
-              <w:t xml:space="preserve"> Ask for help </w:t>
+              <w:t xml:space="preserve">Dacă ai nevoie de ajutor, cere ajutorul unei persoane de încredere.</w:t>
+            </w:r>
+          </w:p>
+        </w:tc>
+        <w:tc>
+          <w:tcPr>
+            <w:shd w:fill="auto" w:val="clear"/>
+            <w:tcMar>
+              <w:top w:w="100.0" w:type="dxa"/>
+              <w:left w:w="100.0" w:type="dxa"/>
+              <w:bottom w:w="100.0" w:type="dxa"/>
+              <w:right w:w="100.0" w:type="dxa"/>
+            </w:tcMar>
+          </w:tcPr>
+          <w:p>
+            <w:pPr>
+              <w:spacing w:line="240" w:lineRule="auto"/>
+            </w:pPr>
+            <w:r>
+              <w:t xml:space="preserve"> Cere ajutor </w:t>
             </w:r>
           </w:p>
         </w:tc>
@@ -1187,26 +1187,26 @@
               <w:spacing w:line="240" w:lineRule="auto"/>
             </w:pPr>
             <w:r>
-              <w:t xml:space="preserve">On one side, write your child’s full name and phone number of caregivers.</w:t>
-            </w:r>
-          </w:p>
-        </w:tc>
-        <w:tc>
-          <w:tcPr>
-            <w:shd w:fill="auto" w:val="clear"/>
-            <w:tcMar>
-              <w:top w:w="100.0" w:type="dxa"/>
-              <w:left w:w="100.0" w:type="dxa"/>
-              <w:bottom w:w="100.0" w:type="dxa"/>
-              <w:right w:w="100.0" w:type="dxa"/>
-            </w:tcMar>
-          </w:tcPr>
-          <w:p>
-            <w:pPr>
-              <w:spacing w:line="240" w:lineRule="auto"/>
-            </w:pPr>
-            <w:r>
-              <w:t xml:space="preserve"> Write child’s full name and phone number</w:t>
+              <w:t xml:space="preserve">Pe o parte, scrie numele complet al copilului și numărul de telefon al persoanelor responsabile de îngrijirea lui.</w:t>
+            </w:r>
+          </w:p>
+        </w:tc>
+        <w:tc>
+          <w:tcPr>
+            <w:shd w:fill="auto" w:val="clear"/>
+            <w:tcMar>
+              <w:top w:w="100.0" w:type="dxa"/>
+              <w:left w:w="100.0" w:type="dxa"/>
+              <w:bottom w:w="100.0" w:type="dxa"/>
+              <w:right w:w="100.0" w:type="dxa"/>
+            </w:tcMar>
+          </w:tcPr>
+          <w:p>
+            <w:pPr>
+              <w:spacing w:line="240" w:lineRule="auto"/>
+            </w:pPr>
+            <w:r>
+              <w:t xml:space="preserve"> Scrie numele complet al copilului și numărul de telefon</w:t>
             </w:r>
           </w:p>
         </w:tc>
@@ -1231,26 +1231,26 @@
               <w:spacing w:line="240" w:lineRule="auto"/>
             </w:pPr>
             <w:r>
-              <w:t xml:space="preserve">On the other side, write any medication your child needs, any special needs or disability.</w:t>
-            </w:r>
-          </w:p>
-        </w:tc>
-        <w:tc>
-          <w:tcPr>
-            <w:shd w:fill="auto" w:val="clear"/>
-            <w:tcMar>
-              <w:top w:w="100.0" w:type="dxa"/>
-              <w:left w:w="100.0" w:type="dxa"/>
-              <w:bottom w:w="100.0" w:type="dxa"/>
-              <w:right w:w="100.0" w:type="dxa"/>
-            </w:tcMar>
-          </w:tcPr>
-          <w:p>
-            <w:pPr>
-              <w:spacing w:line="240" w:lineRule="auto"/>
-            </w:pPr>
-            <w:r>
-              <w:t xml:space="preserve"> Write any medication, special needs, or disability</w:t>
+              <w:t xml:space="preserve">Pe cealaltă parte, scrie eventualele medicamente de care are nevoie copilul și orice nevoi speciale sau dizabilități.</w:t>
+            </w:r>
+          </w:p>
+        </w:tc>
+        <w:tc>
+          <w:tcPr>
+            <w:shd w:fill="auto" w:val="clear"/>
+            <w:tcMar>
+              <w:top w:w="100.0" w:type="dxa"/>
+              <w:left w:w="100.0" w:type="dxa"/>
+              <w:bottom w:w="100.0" w:type="dxa"/>
+              <w:right w:w="100.0" w:type="dxa"/>
+            </w:tcMar>
+          </w:tcPr>
+          <w:p>
+            <w:pPr>
+              <w:spacing w:line="240" w:lineRule="auto"/>
+            </w:pPr>
+            <w:r>
+              <w:t xml:space="preserve"> Scrie eventualele medicamente, nevoi speciale sau dizabilități</w:t>
             </w:r>
           </w:p>
         </w:tc>
@@ -1275,26 +1275,26 @@
               <w:spacing w:line="240" w:lineRule="auto"/>
             </w:pPr>
             <w:r>
-              <w:t xml:space="preserve">Cover the tag in plastic or a waterproof bag.</w:t>
-            </w:r>
-          </w:p>
-        </w:tc>
-        <w:tc>
-          <w:tcPr>
-            <w:shd w:fill="auto" w:val="clear"/>
-            <w:tcMar>
-              <w:top w:w="100.0" w:type="dxa"/>
-              <w:left w:w="100.0" w:type="dxa"/>
-              <w:bottom w:w="100.0" w:type="dxa"/>
-              <w:right w:w="100.0" w:type="dxa"/>
-            </w:tcMar>
-          </w:tcPr>
-          <w:p>
-            <w:pPr>
-              <w:spacing w:line="240" w:lineRule="auto"/>
-            </w:pPr>
-            <w:r>
-              <w:t xml:space="preserve"> Cover it</w:t>
+              <w:t xml:space="preserve">Învelește eticheta cu un plastic sau o pungă impermeabilă.</w:t>
+            </w:r>
+          </w:p>
+        </w:tc>
+        <w:tc>
+          <w:tcPr>
+            <w:shd w:fill="auto" w:val="clear"/>
+            <w:tcMar>
+              <w:top w:w="100.0" w:type="dxa"/>
+              <w:left w:w="100.0" w:type="dxa"/>
+              <w:bottom w:w="100.0" w:type="dxa"/>
+              <w:right w:w="100.0" w:type="dxa"/>
+            </w:tcMar>
+          </w:tcPr>
+          <w:p>
+            <w:pPr>
+              <w:spacing w:line="240" w:lineRule="auto"/>
+            </w:pPr>
+            <w:r>
+              <w:t xml:space="preserve"> Învelește-o</w:t>
             </w:r>
           </w:p>
         </w:tc>
@@ -1319,26 +1319,26 @@
               <w:spacing w:line="240" w:lineRule="auto"/>
             </w:pPr>
             <w:r>
-              <w:t xml:space="preserve">Hide the tag in something your child always wears (e.g., their pocket, or shoe)</w:t>
-            </w:r>
-          </w:p>
-        </w:tc>
-        <w:tc>
-          <w:tcPr>
-            <w:shd w:fill="auto" w:val="clear"/>
-            <w:tcMar>
-              <w:top w:w="100.0" w:type="dxa"/>
-              <w:left w:w="100.0" w:type="dxa"/>
-              <w:bottom w:w="100.0" w:type="dxa"/>
-              <w:right w:w="100.0" w:type="dxa"/>
-            </w:tcMar>
-          </w:tcPr>
-          <w:p>
-            <w:pPr>
-              <w:spacing w:line="240" w:lineRule="auto"/>
-            </w:pPr>
-            <w:r>
-              <w:t xml:space="preserve"> Hide it </w:t>
+              <w:t xml:space="preserve">Ascunde eticheta în ceva ce copilul dumneavoastră poartă mereu (de exemplu, în buzunar sau în pantof)</w:t>
+            </w:r>
+          </w:p>
+        </w:tc>
+        <w:tc>
+          <w:tcPr>
+            <w:shd w:fill="auto" w:val="clear"/>
+            <w:tcMar>
+              <w:top w:w="100.0" w:type="dxa"/>
+              <w:left w:w="100.0" w:type="dxa"/>
+              <w:bottom w:w="100.0" w:type="dxa"/>
+              <w:right w:w="100.0" w:type="dxa"/>
+            </w:tcMar>
+          </w:tcPr>
+          <w:p>
+            <w:pPr>
+              <w:spacing w:line="240" w:lineRule="auto"/>
+            </w:pPr>
+            <w:r>
+              <w:t xml:space="preserve"> Ascunde-o </w:t>
             </w:r>
           </w:p>
         </w:tc>
@@ -1430,39 +1430,39 @@
               <w:spacing w:line="240" w:lineRule="auto"/>
             </w:pPr>
             <w:r>
-              <w:t xml:space="preserve">Today’s lesson is about traveling safely.</w:t>
-            </w:r>
-          </w:p>
-          <w:p>
-            <w:pPr>
-              <w:spacing w:line="240" w:lineRule="auto"/>
-            </w:pPr>
-          </w:p>
-          <w:p>
-            <w:pPr>
-              <w:spacing w:line="240" w:lineRule="auto"/>
-            </w:pPr>
-            <w:r>
-              <w:t xml:space="preserve">Here are two things you can do to ensure that you and your children are as safe as possible when you are travelling in a crisis situation:</w:t>
-            </w:r>
-          </w:p>
-        </w:tc>
-        <w:tc>
-          <w:tcPr>
-            <w:shd w:fill="auto" w:val="clear"/>
-            <w:tcMar>
-              <w:top w:w="100.0" w:type="dxa"/>
-              <w:left w:w="100.0" w:type="dxa"/>
-              <w:bottom w:w="100.0" w:type="dxa"/>
-              <w:right w:w="100.0" w:type="dxa"/>
-            </w:tcMar>
-          </w:tcPr>
-          <w:p>
-            <w:pPr>
-              <w:spacing w:line="240" w:lineRule="auto"/>
-            </w:pPr>
-            <w:r>
-              <w:t xml:space="preserve">Travel Safely</w:t>
+              <w:t xml:space="preserve">Lecția de astăzi este despre siguranța în timpul deplasărilor.</w:t>
+            </w:r>
+          </w:p>
+          <w:p>
+            <w:pPr>
+              <w:spacing w:line="240" w:lineRule="auto"/>
+            </w:pPr>
+          </w:p>
+          <w:p>
+            <w:pPr>
+              <w:spacing w:line="240" w:lineRule="auto"/>
+            </w:pPr>
+            <w:r>
+              <w:t xml:space="preserve">Iată două lucruri pe care le poți face pentru a te asigura că tu și copiii tăi sunteți în siguranță atunci când vă deplasați în timpul unei situații de urgență:</w:t>
+            </w:r>
+          </w:p>
+        </w:tc>
+        <w:tc>
+          <w:tcPr>
+            <w:shd w:fill="auto" w:val="clear"/>
+            <w:tcMar>
+              <w:top w:w="100.0" w:type="dxa"/>
+              <w:left w:w="100.0" w:type="dxa"/>
+              <w:bottom w:w="100.0" w:type="dxa"/>
+              <w:right w:w="100.0" w:type="dxa"/>
+            </w:tcMar>
+          </w:tcPr>
+          <w:p>
+            <w:pPr>
+              <w:spacing w:line="240" w:lineRule="auto"/>
+            </w:pPr>
+            <w:r>
+              <w:t xml:space="preserve">Deplasați-vă în siguranță</w:t>
             </w:r>
           </w:p>
         </w:tc>
@@ -1487,61 +1487,61 @@
               <w:spacing w:line="240" w:lineRule="auto"/>
             </w:pPr>
             <w:r>
-              <w:t xml:space="preserve">The first tip is to move safely.</w:t>
-            </w:r>
-          </w:p>
-          <w:p>
-            <w:pPr>
-              <w:spacing w:line="240" w:lineRule="auto"/>
-            </w:pPr>
-          </w:p>
-          <w:p>
-            <w:pPr>
-              <w:spacing w:line="240" w:lineRule="auto"/>
-            </w:pPr>
-            <w:r>
-              <w:t xml:space="preserve">Travel with a group of people you know where possible.</w:t>
-            </w:r>
-          </w:p>
-          <w:p>
-            <w:pPr>
-              <w:spacing w:line="240" w:lineRule="auto"/>
-            </w:pPr>
-          </w:p>
-          <w:p>
-            <w:pPr>
-              <w:spacing w:line="240" w:lineRule="auto"/>
-            </w:pPr>
-            <w:r>
-              <w:t xml:space="preserve">If you need to show your passport or ID, try to keep it in your hands.</w:t>
-            </w:r>
-          </w:p>
-        </w:tc>
-        <w:tc>
-          <w:tcPr>
-            <w:shd w:fill="auto" w:val="clear"/>
-            <w:tcMar>
-              <w:top w:w="100.0" w:type="dxa"/>
-              <w:left w:w="100.0" w:type="dxa"/>
-              <w:bottom w:w="100.0" w:type="dxa"/>
-              <w:right w:w="100.0" w:type="dxa"/>
-            </w:tcMar>
-          </w:tcPr>
-          <w:p>
-            <w:r>
-              <w:t xml:space="preserve">Move safely </w:t>
+              <w:t xml:space="preserve">Primul sfat este să vă mișcați în siguranță.</w:t>
+            </w:r>
+          </w:p>
+          <w:p>
+            <w:pPr>
+              <w:spacing w:line="240" w:lineRule="auto"/>
+            </w:pPr>
+          </w:p>
+          <w:p>
+            <w:pPr>
+              <w:spacing w:line="240" w:lineRule="auto"/>
+            </w:pPr>
+            <w:r>
+              <w:t xml:space="preserve">Deplasați-vă cu un grup de persoane pe care le cunoașteți, dacă este posibil.</w:t>
+            </w:r>
+          </w:p>
+          <w:p>
+            <w:pPr>
+              <w:spacing w:line="240" w:lineRule="auto"/>
+            </w:pPr>
+          </w:p>
+          <w:p>
+            <w:pPr>
+              <w:spacing w:line="240" w:lineRule="auto"/>
+            </w:pPr>
+            <w:r>
+              <w:t xml:space="preserve">Dacă trebuie să prezentați pașapoartele sau buletinele, încercați să le țineți în mână.</w:t>
+            </w:r>
+          </w:p>
+        </w:tc>
+        <w:tc>
+          <w:tcPr>
+            <w:shd w:fill="auto" w:val="clear"/>
+            <w:tcMar>
+              <w:top w:w="100.0" w:type="dxa"/>
+              <w:left w:w="100.0" w:type="dxa"/>
+              <w:bottom w:w="100.0" w:type="dxa"/>
+              <w:right w:w="100.0" w:type="dxa"/>
+            </w:tcMar>
+          </w:tcPr>
+          <w:p>
+            <w:r>
+              <w:t xml:space="preserve">Mișcați-vă în siguranță </w:t>
             </w:r>
           </w:p>
           <w:p/>
           <w:p>
             <w:r>
-              <w:t xml:space="preserve">Travel with a group</w:t>
+              <w:t xml:space="preserve">Deplasați-vă cu un grup</w:t>
             </w:r>
           </w:p>
           <w:p/>
           <w:p>
             <w:r>
-              <w:t xml:space="preserve">Keep your documents in hand if you need to show it</w:t>
+              <w:t xml:space="preserve">Țineți documentele în mână dacă trebuie să le prezentați</w:t>
             </w:r>
           </w:p>
         </w:tc>
@@ -1567,78 +1567,78 @@
               <w:spacing w:line="240" w:lineRule="auto"/>
             </w:pPr>
             <w:r>
-              <w:t xml:space="preserve">The second tip is to take care of yourself.</w:t>
-            </w:r>
-          </w:p>
-          <w:p>
-            <w:pPr>
-              <w:spacing w:line="240" w:lineRule="auto"/>
-            </w:pPr>
-          </w:p>
-          <w:p>
-            <w:pPr>
-              <w:spacing w:line="240" w:lineRule="auto"/>
-            </w:pPr>
-            <w:r>
-              <w:t xml:space="preserve">When it's hard, remember you're trying your best in a difficult situation.</w:t>
-            </w:r>
-          </w:p>
-          <w:p>
-            <w:pPr>
-              <w:spacing w:line="240" w:lineRule="auto"/>
-            </w:pPr>
-          </w:p>
-          <w:p>
-            <w:pPr>
-              <w:spacing w:line="240" w:lineRule="auto"/>
-            </w:pPr>
-            <w:r>
-              <w:t xml:space="preserve">Be sure to look after yourself too.</w:t>
-            </w:r>
-          </w:p>
-        </w:tc>
-        <w:tc>
-          <w:tcPr>
-            <w:shd w:fill="auto" w:val="clear"/>
-            <w:tcMar>
-              <w:top w:w="100.0" w:type="dxa"/>
-              <w:left w:w="100.0" w:type="dxa"/>
-              <w:bottom w:w="100.0" w:type="dxa"/>
-              <w:right w:w="100.0" w:type="dxa"/>
-            </w:tcMar>
-          </w:tcPr>
-          <w:p>
-            <w:pPr>
-              <w:widowControl w:val="0"/>
-            </w:pPr>
-            <w:r>
-              <w:t xml:space="preserve">Take care of yourself</w:t>
-            </w:r>
-          </w:p>
-          <w:p>
-            <w:pPr>
-              <w:widowControl w:val="0"/>
-            </w:pPr>
-          </w:p>
-          <w:p>
-            <w:pPr>
-              <w:widowControl w:val="0"/>
-            </w:pPr>
-            <w:r>
-              <w:t xml:space="preserve">You are doing your best </w:t>
-            </w:r>
-          </w:p>
-          <w:p>
-            <w:pPr>
-              <w:widowControl w:val="0"/>
-            </w:pPr>
-          </w:p>
-          <w:p>
-            <w:pPr>
-              <w:widowControl w:val="0"/>
-            </w:pPr>
-            <w:r>
-              <w:t xml:space="preserve">Look after yourself </w:t>
+              <w:t xml:space="preserve">Al doilea sfat este să ai grijă de tine.</w:t>
+            </w:r>
+          </w:p>
+          <w:p>
+            <w:pPr>
+              <w:spacing w:line="240" w:lineRule="auto"/>
+            </w:pPr>
+          </w:p>
+          <w:p>
+            <w:pPr>
+              <w:spacing w:line="240" w:lineRule="auto"/>
+            </w:pPr>
+            <w:r>
+              <w:t xml:space="preserve">Când îți este greu, amintește-ți că faci tot ce poți într-o situație dificilă.</w:t>
+            </w:r>
+          </w:p>
+          <w:p>
+            <w:pPr>
+              <w:spacing w:line="240" w:lineRule="auto"/>
+            </w:pPr>
+          </w:p>
+          <w:p>
+            <w:pPr>
+              <w:spacing w:line="240" w:lineRule="auto"/>
+            </w:pPr>
+            <w:r>
+              <w:t xml:space="preserve">Ai grijă și de tine.</w:t>
+            </w:r>
+          </w:p>
+        </w:tc>
+        <w:tc>
+          <w:tcPr>
+            <w:shd w:fill="auto" w:val="clear"/>
+            <w:tcMar>
+              <w:top w:w="100.0" w:type="dxa"/>
+              <w:left w:w="100.0" w:type="dxa"/>
+              <w:bottom w:w="100.0" w:type="dxa"/>
+              <w:right w:w="100.0" w:type="dxa"/>
+            </w:tcMar>
+          </w:tcPr>
+          <w:p>
+            <w:pPr>
+              <w:widowControl w:val="0"/>
+            </w:pPr>
+            <w:r>
+              <w:t xml:space="preserve">Ai grijă și de tine</w:t>
+            </w:r>
+          </w:p>
+          <w:p>
+            <w:pPr>
+              <w:widowControl w:val="0"/>
+            </w:pPr>
+          </w:p>
+          <w:p>
+            <w:pPr>
+              <w:widowControl w:val="0"/>
+            </w:pPr>
+            <w:r>
+              <w:t xml:space="preserve">Faci tot ce poți </w:t>
+            </w:r>
+          </w:p>
+          <w:p>
+            <w:pPr>
+              <w:widowControl w:val="0"/>
+            </w:pPr>
+          </w:p>
+          <w:p>
+            <w:pPr>
+              <w:widowControl w:val="0"/>
+            </w:pPr>
+            <w:r>
+              <w:t xml:space="preserve">Ai grijă în continuare de tine </w:t>
             </w:r>
           </w:p>
           <w:p>
@@ -1741,39 +1741,39 @@
               <w:spacing w:line="240" w:lineRule="auto"/>
             </w:pPr>
             <w:r>
-              <w:t xml:space="preserve">Today’s lesson is about protecting your children from traffickers.</w:t>
-            </w:r>
-          </w:p>
-          <w:p>
-            <w:pPr>
-              <w:spacing w:line="240" w:lineRule="auto"/>
-            </w:pPr>
-          </w:p>
-          <w:p>
-            <w:pPr>
-              <w:spacing w:line="240" w:lineRule="auto"/>
-            </w:pPr>
-            <w:r>
-              <w:t xml:space="preserve">Here are 5 tips to help protect your children from traffickers:</w:t>
-            </w:r>
-          </w:p>
-        </w:tc>
-        <w:tc>
-          <w:tcPr>
-            <w:shd w:fill="auto" w:val="clear"/>
-            <w:tcMar>
-              <w:top w:w="100.0" w:type="dxa"/>
-              <w:left w:w="100.0" w:type="dxa"/>
-              <w:bottom w:w="100.0" w:type="dxa"/>
-              <w:right w:w="100.0" w:type="dxa"/>
-            </w:tcMar>
-          </w:tcPr>
-          <w:p>
-            <w:pPr>
-              <w:spacing w:line="240" w:lineRule="auto"/>
-            </w:pPr>
-            <w:r>
-              <w:t xml:space="preserve">Protect Your Children from Traffickers</w:t>
+              <w:t xml:space="preserve">Lecția de azi este despre protejarea copiilor de traficanți.</w:t>
+            </w:r>
+          </w:p>
+          <w:p>
+            <w:pPr>
+              <w:spacing w:line="240" w:lineRule="auto"/>
+            </w:pPr>
+          </w:p>
+          <w:p>
+            <w:pPr>
+              <w:spacing w:line="240" w:lineRule="auto"/>
+            </w:pPr>
+            <w:r>
+              <w:t xml:space="preserve">Iată 5 sfaturi care te vor ajuta să-ți protejezi copiii de traficanți:</w:t>
+            </w:r>
+          </w:p>
+        </w:tc>
+        <w:tc>
+          <w:tcPr>
+            <w:shd w:fill="auto" w:val="clear"/>
+            <w:tcMar>
+              <w:top w:w="100.0" w:type="dxa"/>
+              <w:left w:w="100.0" w:type="dxa"/>
+              <w:bottom w:w="100.0" w:type="dxa"/>
+              <w:right w:w="100.0" w:type="dxa"/>
+            </w:tcMar>
+          </w:tcPr>
+          <w:p>
+            <w:pPr>
+              <w:spacing w:line="240" w:lineRule="auto"/>
+            </w:pPr>
+            <w:r>
+              <w:t xml:space="preserve">Proteja-ți Copiii de Traficanți</w:t>
             </w:r>
           </w:p>
         </w:tc>
@@ -1799,67 +1799,67 @@
               <w:spacing w:line="240" w:lineRule="auto"/>
             </w:pPr>
             <w:r>
-              <w:t xml:space="preserve">The first tip is to teach your child.</w:t>
-            </w:r>
-          </w:p>
-          <w:p>
-            <w:pPr>
-              <w:spacing w:line="240" w:lineRule="auto"/>
-            </w:pPr>
-          </w:p>
-          <w:p>
-            <w:pPr>
-              <w:spacing w:line="240" w:lineRule="auto"/>
-            </w:pPr>
-            <w:r>
-              <w:t xml:space="preserve">Teach your child what human trafficking is and who traffickers can be.</w:t>
-            </w:r>
-          </w:p>
-          <w:p>
-            <w:pPr>
-              <w:spacing w:line="240" w:lineRule="auto"/>
-            </w:pPr>
-          </w:p>
-          <w:p>
-            <w:pPr>
-              <w:spacing w:line="240" w:lineRule="auto"/>
-            </w:pPr>
-            <w:r>
-              <w:t xml:space="preserve">Traffickers are people who lie or pretend to be friendly to trick children into going with them or doing things they don’t want to do. </w:t>
-            </w:r>
-          </w:p>
-        </w:tc>
-        <w:tc>
-          <w:tcPr>
-            <w:shd w:fill="auto" w:val="clear"/>
-            <w:tcMar>
-              <w:top w:w="100.0" w:type="dxa"/>
-              <w:left w:w="100.0" w:type="dxa"/>
-              <w:bottom w:w="100.0" w:type="dxa"/>
-              <w:right w:w="100.0" w:type="dxa"/>
-            </w:tcMar>
-          </w:tcPr>
-          <w:p>
-            <w:r>
-              <w:t xml:space="preserve">Teach your child </w:t>
+              <w:t xml:space="preserve">Primul sfat este să-ți înveți copilul.</w:t>
+            </w:r>
+          </w:p>
+          <w:p>
+            <w:pPr>
+              <w:spacing w:line="240" w:lineRule="auto"/>
+            </w:pPr>
+          </w:p>
+          <w:p>
+            <w:pPr>
+              <w:spacing w:line="240" w:lineRule="auto"/>
+            </w:pPr>
+            <w:r>
+              <w:t xml:space="preserve">Învață-ți copilul ce este traficul de persoane și cine pot fi traficanții.</w:t>
+            </w:r>
+          </w:p>
+          <w:p>
+            <w:pPr>
+              <w:spacing w:line="240" w:lineRule="auto"/>
+            </w:pPr>
+          </w:p>
+          <w:p>
+            <w:pPr>
+              <w:spacing w:line="240" w:lineRule="auto"/>
+            </w:pPr>
+            <w:r>
+              <w:t xml:space="preserve">Traficanții sunt persoane care mint sau se prefac că sunt prietenoase pentru a păcăli copiii să meargă cu ei sau să facă lucruri pe care nu vor să le facă. </w:t>
+            </w:r>
+          </w:p>
+        </w:tc>
+        <w:tc>
+          <w:tcPr>
+            <w:shd w:fill="auto" w:val="clear"/>
+            <w:tcMar>
+              <w:top w:w="100.0" w:type="dxa"/>
+              <w:left w:w="100.0" w:type="dxa"/>
+              <w:bottom w:w="100.0" w:type="dxa"/>
+              <w:right w:w="100.0" w:type="dxa"/>
+            </w:tcMar>
+          </w:tcPr>
+          <w:p>
+            <w:r>
+              <w:t xml:space="preserve">Învață-ți copilul </w:t>
             </w:r>
           </w:p>
           <w:p>
             <w:r>
               <w:br w:type="textWrapping"/>
-              <w:t xml:space="preserve">Traffickers trick children </w:t>
+              <w:t xml:space="preserve">Traficanții păcălesc copiii </w:t>
             </w:r>
           </w:p>
           <w:p/>
           <w:p>
             <w:r>
-              <w:t xml:space="preserve">Lie and pretend to be friendly </w:t>
+              <w:t xml:space="preserve">Mint și se prefac că sunt prietenoși </w:t>
             </w:r>
           </w:p>
           <w:p/>
           <w:p>
             <w:r>
-              <w:t xml:space="preserve">They get children to go with them or do things they don’t want to do.</w:t>
+              <w:t xml:space="preserve">Conving copiii să meargă cu ei sau să facă lucruri pe care nu vor să le facă.</w:t>
             </w:r>
           </w:p>
         </w:tc>
@@ -1884,28 +1884,28 @@
               <w:spacing w:line="240" w:lineRule="auto"/>
             </w:pPr>
             <w:r>
-              <w:t xml:space="preserve">Traffickers can be anyone - men, women, couples, or even someone your child knows and trusts. </w:t>
-            </w:r>
-          </w:p>
-          <w:p>
-            <w:pPr>
-              <w:spacing w:line="240" w:lineRule="auto"/>
-            </w:pPr>
-          </w:p>
-        </w:tc>
-        <w:tc>
-          <w:tcPr>
-            <w:shd w:fill="auto" w:val="clear"/>
-            <w:tcMar>
-              <w:top w:w="100.0" w:type="dxa"/>
-              <w:left w:w="100.0" w:type="dxa"/>
-              <w:bottom w:w="100.0" w:type="dxa"/>
-              <w:right w:w="100.0" w:type="dxa"/>
-            </w:tcMar>
-          </w:tcPr>
-          <w:p>
-            <w:r>
-              <w:t xml:space="preserve">Traffickers can be anyone, even trusted people</w:t>
+              <w:t xml:space="preserve">Traficanții pot fi – bărbați, femei, cupluri sau chiar persoane apropiate copilului, în care acesta are încredere. </w:t>
+            </w:r>
+          </w:p>
+          <w:p>
+            <w:pPr>
+              <w:spacing w:line="240" w:lineRule="auto"/>
+            </w:pPr>
+          </w:p>
+        </w:tc>
+        <w:tc>
+          <w:tcPr>
+            <w:shd w:fill="auto" w:val="clear"/>
+            <w:tcMar>
+              <w:top w:w="100.0" w:type="dxa"/>
+              <w:left w:w="100.0" w:type="dxa"/>
+              <w:bottom w:w="100.0" w:type="dxa"/>
+              <w:right w:w="100.0" w:type="dxa"/>
+            </w:tcMar>
+          </w:tcPr>
+          <w:p>
+            <w:r>
+              <w:t xml:space="preserve">Traficantul poate fi oricine, chiar și o persoană de încredere</w:t>
             </w:r>
           </w:p>
         </w:tc>
@@ -1930,43 +1930,43 @@
               <w:spacing w:line="240" w:lineRule="auto"/>
             </w:pPr>
             <w:r>
-              <w:t xml:space="preserve">They might offer gifts, make big promises, give lots of compliments or ask them to keep a secret to gain trust. </w:t>
-            </w:r>
-          </w:p>
-        </w:tc>
-        <w:tc>
-          <w:tcPr>
-            <w:shd w:fill="auto" w:val="clear"/>
-            <w:tcMar>
-              <w:top w:w="100.0" w:type="dxa"/>
-              <w:left w:w="100.0" w:type="dxa"/>
-              <w:bottom w:w="100.0" w:type="dxa"/>
-              <w:right w:w="100.0" w:type="dxa"/>
-            </w:tcMar>
-          </w:tcPr>
-          <w:p>
-            <w:r>
-              <w:t xml:space="preserve">Traffickers gain trust by: </w:t>
-            </w:r>
-          </w:p>
-          <w:p>
-            <w:r>
-              <w:t xml:space="preserve">Offering gifts </w:t>
-            </w:r>
-          </w:p>
-          <w:p>
-            <w:r>
-              <w:t xml:space="preserve">Making big promises </w:t>
-            </w:r>
-          </w:p>
-          <w:p>
-            <w:r>
-              <w:t xml:space="preserve">Giving lots of compliments </w:t>
-            </w:r>
-          </w:p>
-          <w:p>
-            <w:r>
-              <w:t xml:space="preserve">Asking to keep a secret </w:t>
+              <w:t xml:space="preserve">Aceștia oferă cadouri, fac promisiuni, fac multe complimente sau le cer copiilor să păstreze secrete pentru a le câștiga încrederea. </w:t>
+            </w:r>
+          </w:p>
+        </w:tc>
+        <w:tc>
+          <w:tcPr>
+            <w:shd w:fill="auto" w:val="clear"/>
+            <w:tcMar>
+              <w:top w:w="100.0" w:type="dxa"/>
+              <w:left w:w="100.0" w:type="dxa"/>
+              <w:bottom w:w="100.0" w:type="dxa"/>
+              <w:right w:w="100.0" w:type="dxa"/>
+            </w:tcMar>
+          </w:tcPr>
+          <w:p>
+            <w:r>
+              <w:t xml:space="preserve">Traficanții câștigă încrederea prin: </w:t>
+            </w:r>
+          </w:p>
+          <w:p>
+            <w:r>
+              <w:t xml:space="preserve">Oferirea de cadouri </w:t>
+            </w:r>
+          </w:p>
+          <w:p>
+            <w:r>
+              <w:t xml:space="preserve">Făcând promisiuni mărețe </w:t>
+            </w:r>
+          </w:p>
+          <w:p>
+            <w:r>
+              <w:t xml:space="preserve">Făcând multe complimente </w:t>
+            </w:r>
+          </w:p>
+          <w:p>
+            <w:r>
+              <w:t xml:space="preserve">Cerând păstrarea unui secret </w:t>
             </w:r>
           </w:p>
         </w:tc>
@@ -1992,39 +1992,39 @@
               <w:spacing w:line="240" w:lineRule="auto"/>
             </w:pPr>
             <w:r>
-              <w:t xml:space="preserve">The second tip is to trust themselves. </w:t>
-            </w:r>
-          </w:p>
-          <w:p>
-            <w:pPr>
-              <w:spacing w:line="240" w:lineRule="auto"/>
-            </w:pPr>
-          </w:p>
-          <w:p>
-            <w:pPr>
-              <w:spacing w:line="240" w:lineRule="auto"/>
-            </w:pPr>
-            <w:r>
-              <w:t xml:space="preserve">Teach your child to listen to their feelings. If something feels weird or scary, trust your gut, your feelings are probably right.</w:t>
-            </w:r>
-          </w:p>
-        </w:tc>
-        <w:tc>
-          <w:tcPr>
-            <w:shd w:fill="auto" w:val="clear"/>
-            <w:tcMar>
-              <w:top w:w="100.0" w:type="dxa"/>
-              <w:left w:w="100.0" w:type="dxa"/>
-              <w:bottom w:w="100.0" w:type="dxa"/>
-              <w:right w:w="100.0" w:type="dxa"/>
-            </w:tcMar>
-          </w:tcPr>
-          <w:p>
-            <w:pPr>
-              <w:widowControl w:val="0"/>
-            </w:pPr>
-            <w:r>
-              <w:t xml:space="preserve">Trust themselves</w:t>
+              <w:t xml:space="preserve">Al doilea sfat este să aibă încredere în ei înșiși. </w:t>
+            </w:r>
+          </w:p>
+          <w:p>
+            <w:pPr>
+              <w:spacing w:line="240" w:lineRule="auto"/>
+            </w:pPr>
+          </w:p>
+          <w:p>
+            <w:pPr>
+              <w:spacing w:line="240" w:lineRule="auto"/>
+            </w:pPr>
+            <w:r>
+              <w:t xml:space="preserve">Învață-ți copilul să-și asculte instinctele. Dacă ceva pare ciudat sau înfricoșător, ai încredere în instinctul tău, probabil că ceea ce simți este corect.</w:t>
+            </w:r>
+          </w:p>
+        </w:tc>
+        <w:tc>
+          <w:tcPr>
+            <w:shd w:fill="auto" w:val="clear"/>
+            <w:tcMar>
+              <w:top w:w="100.0" w:type="dxa"/>
+              <w:left w:w="100.0" w:type="dxa"/>
+              <w:bottom w:w="100.0" w:type="dxa"/>
+              <w:right w:w="100.0" w:type="dxa"/>
+            </w:tcMar>
+          </w:tcPr>
+          <w:p>
+            <w:pPr>
+              <w:widowControl w:val="0"/>
+            </w:pPr>
+            <w:r>
+              <w:t xml:space="preserve">Să aibă încredere în ei înșiși</w:t>
             </w:r>
           </w:p>
           <w:p>
@@ -2033,20 +2033,20 @@
             </w:pPr>
             <w:r>
               <w:br w:type="textWrapping"/>
-              <w:t xml:space="preserve">Listen to their feelings</w:t>
-            </w:r>
-          </w:p>
-          <w:p>
-            <w:pPr>
-              <w:widowControl w:val="0"/>
-            </w:pPr>
-          </w:p>
-          <w:p>
-            <w:pPr>
-              <w:widowControl w:val="0"/>
-            </w:pPr>
-            <w:r>
-              <w:t xml:space="preserve">Trust your gut</w:t>
+              <w:t xml:space="preserve">Ascultă-le sentimentele</w:t>
+            </w:r>
+          </w:p>
+          <w:p>
+            <w:pPr>
+              <w:widowControl w:val="0"/>
+            </w:pPr>
+          </w:p>
+          <w:p>
+            <w:pPr>
+              <w:widowControl w:val="0"/>
+            </w:pPr>
+            <w:r>
+              <w:t xml:space="preserve">Să aibă încredere în instinctele lor</w:t>
             </w:r>
           </w:p>
         </w:tc>
@@ -2071,65 +2071,65 @@
               <w:spacing w:line="240" w:lineRule="auto"/>
             </w:pPr>
             <w:r>
-              <w:t xml:space="preserve">The third tip is to get away safely.</w:t>
-            </w:r>
-          </w:p>
-          <w:p>
-            <w:pPr>
-              <w:spacing w:line="240" w:lineRule="auto"/>
-            </w:pPr>
-          </w:p>
-          <w:p>
-            <w:pPr>
-              <w:spacing w:line="240" w:lineRule="auto"/>
-            </w:pPr>
-            <w:r>
-              <w:t xml:space="preserve">Before leaving with anyone, even someone your child knows, tell your child to make sure they feel safe. </w:t>
-            </w:r>
-          </w:p>
-          <w:p>
-            <w:pPr>
-              <w:spacing w:line="240" w:lineRule="auto"/>
-            </w:pPr>
-          </w:p>
-          <w:p>
-            <w:pPr>
-              <w:spacing w:line="240" w:lineRule="auto"/>
-            </w:pPr>
-            <w:r>
-              <w:t xml:space="preserve">Tell your child to make sure someone else knows where they are.</w:t>
-            </w:r>
-          </w:p>
-        </w:tc>
-        <w:tc>
-          <w:tcPr>
-            <w:shd w:fill="auto" w:val="clear"/>
-            <w:tcMar>
-              <w:top w:w="100.0" w:type="dxa"/>
-              <w:left w:w="100.0" w:type="dxa"/>
-              <w:bottom w:w="100.0" w:type="dxa"/>
-              <w:right w:w="100.0" w:type="dxa"/>
-            </w:tcMar>
-          </w:tcPr>
-          <w:p>
-            <w:pPr>
-              <w:widowControl w:val="0"/>
-            </w:pPr>
-            <w:r>
-              <w:t xml:space="preserve">Get away safely</w:t>
-            </w:r>
-          </w:p>
-          <w:p>
-            <w:pPr>
-              <w:widowControl w:val="0"/>
-            </w:pPr>
-          </w:p>
-          <w:p>
-            <w:pPr>
-              <w:widowControl w:val="0"/>
-            </w:pPr>
-            <w:r>
-              <w:t xml:space="preserve">Explain to only leave if you feel safe</w:t>
+              <w:t xml:space="preserve">Al treilea sfat este să plece în siguranță.</w:t>
+            </w:r>
+          </w:p>
+          <w:p>
+            <w:pPr>
+              <w:spacing w:line="240" w:lineRule="auto"/>
+            </w:pPr>
+          </w:p>
+          <w:p>
+            <w:pPr>
+              <w:spacing w:line="240" w:lineRule="auto"/>
+            </w:pPr>
+            <w:r>
+              <w:t xml:space="preserve">Înainte de a merge cu cineva, chiar și cu o persoană cunoscută, spuneți-i copilului să se asigure că se simte în siguranță. </w:t>
+            </w:r>
+          </w:p>
+          <w:p>
+            <w:pPr>
+              <w:spacing w:line="240" w:lineRule="auto"/>
+            </w:pPr>
+          </w:p>
+          <w:p>
+            <w:pPr>
+              <w:spacing w:line="240" w:lineRule="auto"/>
+            </w:pPr>
+            <w:r>
+              <w:t xml:space="preserve">Spune-i copilului să se asigure că cineva știe unde se află.</w:t>
+            </w:r>
+          </w:p>
+        </w:tc>
+        <w:tc>
+          <w:tcPr>
+            <w:shd w:fill="auto" w:val="clear"/>
+            <w:tcMar>
+              <w:top w:w="100.0" w:type="dxa"/>
+              <w:left w:w="100.0" w:type="dxa"/>
+              <w:bottom w:w="100.0" w:type="dxa"/>
+              <w:right w:w="100.0" w:type="dxa"/>
+            </w:tcMar>
+          </w:tcPr>
+          <w:p>
+            <w:pPr>
+              <w:widowControl w:val="0"/>
+            </w:pPr>
+            <w:r>
+              <w:t xml:space="preserve">Să plece în siguranță</w:t>
+            </w:r>
+          </w:p>
+          <w:p>
+            <w:pPr>
+              <w:widowControl w:val="0"/>
+            </w:pPr>
+          </w:p>
+          <w:p>
+            <w:pPr>
+              <w:widowControl w:val="0"/>
+            </w:pPr>
+            <w:r>
+              <w:t xml:space="preserve">Explică-i să meargă doar dacă se simte în siguranță</w:t>
             </w:r>
           </w:p>
           <w:p>
@@ -2138,7 +2138,7 @@
             </w:pPr>
             <w:r>
               <w:br w:type="textWrapping"/>
-              <w:t xml:space="preserve">Make sure someone else knows where they are </w:t>
+              <w:t xml:space="preserve">Să se asigure că cineva știe unde se află </w:t>
             </w:r>
           </w:p>
         </w:tc>
@@ -2163,52 +2163,52 @@
               <w:spacing w:line="240" w:lineRule="auto"/>
             </w:pPr>
             <w:r>
-              <w:t xml:space="preserve">Teach them to not go anywhere with strangers even if they are nice to them. </w:t>
-            </w:r>
-          </w:p>
-          <w:p>
-            <w:pPr>
-              <w:spacing w:line="240" w:lineRule="auto"/>
-            </w:pPr>
-          </w:p>
-          <w:p>
-            <w:pPr>
-              <w:spacing w:line="240" w:lineRule="auto"/>
-            </w:pPr>
-            <w:r>
-              <w:t xml:space="preserve">If they feel unsafe, teach them to stay calm. Walk away if they can, go to a safe place with people around, and ask a trusted adult or authority (like a teacher, police officer, or security guard) for help.</w:t>
-            </w:r>
-          </w:p>
-        </w:tc>
-        <w:tc>
-          <w:tcPr>
-            <w:shd w:fill="auto" w:val="clear"/>
-            <w:tcMar>
-              <w:top w:w="100.0" w:type="dxa"/>
-              <w:left w:w="100.0" w:type="dxa"/>
-              <w:bottom w:w="100.0" w:type="dxa"/>
-              <w:right w:w="100.0" w:type="dxa"/>
-            </w:tcMar>
-          </w:tcPr>
-          <w:p>
-            <w:pPr>
-              <w:widowControl w:val="0"/>
-            </w:pPr>
-            <w:r>
-              <w:t xml:space="preserve">Teach not to go anywhere with strangers </w:t>
-            </w:r>
-          </w:p>
-          <w:p>
-            <w:pPr>
-              <w:widowControl w:val="0"/>
-            </w:pPr>
-          </w:p>
-          <w:p>
-            <w:pPr>
-              <w:widowControl w:val="0"/>
-            </w:pPr>
-            <w:r>
-              <w:t xml:space="preserve">If unsafe, stay calm, walk away and get help </w:t>
+              <w:t xml:space="preserve">Învață-i să nu meargă nicăieri cu persoanele necunoscute, chiar dacă acestea sunt prietenoase cu ei. </w:t>
+            </w:r>
+          </w:p>
+          <w:p>
+            <w:pPr>
+              <w:spacing w:line="240" w:lineRule="auto"/>
+            </w:pPr>
+          </w:p>
+          <w:p>
+            <w:pPr>
+              <w:spacing w:line="240" w:lineRule="auto"/>
+            </w:pPr>
+            <w:r>
+              <w:t xml:space="preserve">Dacă se simt în pericol, învățați-i să rămână calmi. Să se îndepărteze dacă pot, să se adăpostească într-un loc sigur, înconjurați de oameni, și să ceară ajutorul unui adult sau unei autorități de încredere (cum ar fi un profesor, un polițist sau un agent de pază).</w:t>
+            </w:r>
+          </w:p>
+        </w:tc>
+        <w:tc>
+          <w:tcPr>
+            <w:shd w:fill="auto" w:val="clear"/>
+            <w:tcMar>
+              <w:top w:w="100.0" w:type="dxa"/>
+              <w:left w:w="100.0" w:type="dxa"/>
+              <w:bottom w:w="100.0" w:type="dxa"/>
+              <w:right w:w="100.0" w:type="dxa"/>
+            </w:tcMar>
+          </w:tcPr>
+          <w:p>
+            <w:pPr>
+              <w:widowControl w:val="0"/>
+            </w:pPr>
+            <w:r>
+              <w:t xml:space="preserve">Învață-l să nu meargă nicăieri cu străini </w:t>
+            </w:r>
+          </w:p>
+          <w:p>
+            <w:pPr>
+              <w:widowControl w:val="0"/>
+            </w:pPr>
+          </w:p>
+          <w:p>
+            <w:pPr>
+              <w:widowControl w:val="0"/>
+            </w:pPr>
+            <w:r>
+              <w:t xml:space="preserve">Dacă nu ești în siguranță, stai calm, îndepărtează-te și cere ajutor. </w:t>
             </w:r>
           </w:p>
         </w:tc>
@@ -2233,28 +2233,28 @@
               <w:spacing w:line="240" w:lineRule="auto"/>
             </w:pPr>
             <w:r>
-              <w:t xml:space="preserve">The fourth tip is to talk to a trusted adult.</w:t>
-            </w:r>
-          </w:p>
-          <w:p>
-            <w:pPr>
-              <w:spacing w:line="240" w:lineRule="auto"/>
-            </w:pPr>
-          </w:p>
-          <w:p>
-            <w:pPr>
-              <w:spacing w:line="240" w:lineRule="auto"/>
-            </w:pPr>
-            <w:r>
-              <w:t xml:space="preserve">Tell children to talk to a trusted adult if they feel confused or worried.</w:t>
-            </w:r>
-          </w:p>
-          <w:p>
-            <w:pPr>
-              <w:spacing w:line="240" w:lineRule="auto"/>
-            </w:pPr>
-            <w:r>
-              <w:t xml:space="preserve">Let your child know they should tell you or another trusted adult if anyone, even someone they know: </w:t>
+              <w:t xml:space="preserve">Al patrulea sfat este să comunice cu un adult de încredere.</w:t>
+            </w:r>
+          </w:p>
+          <w:p>
+            <w:pPr>
+              <w:spacing w:line="240" w:lineRule="auto"/>
+            </w:pPr>
+          </w:p>
+          <w:p>
+            <w:pPr>
+              <w:spacing w:line="240" w:lineRule="auto"/>
+            </w:pPr>
+            <w:r>
+              <w:t xml:space="preserve">Spune-le copiilor să comunice cu un adult în care au încredere dacă se simt confuzi sau îngrijorați.</w:t>
+            </w:r>
+          </w:p>
+          <w:p>
+            <w:pPr>
+              <w:spacing w:line="240" w:lineRule="auto"/>
+            </w:pPr>
+            <w:r>
+              <w:t xml:space="preserve">Explică-i copilului tău că trebuie să-ți spună ție sau unui alt adult de încredere dacă cineva, chiar și o persoană cunoscută: </w:t>
             </w:r>
           </w:p>
           <w:p>
@@ -2269,7 +2269,7 @@
               <w:ind w:left="0" w:firstLine="0"/>
             </w:pPr>
             <w:r>
-              <w:t xml:space="preserve">gives them gifts</w:t>
+              <w:t xml:space="preserve">le oferă cadouri</w:t>
             </w:r>
           </w:p>
           <w:p>
@@ -2278,7 +2278,7 @@
               <w:ind w:left="0" w:firstLine="0"/>
             </w:pPr>
             <w:r>
-              <w:t xml:space="preserve">makes big promises, or </w:t>
+              <w:t xml:space="preserve">le face promisiuni mărețe sau </w:t>
             </w:r>
           </w:p>
           <w:p>
@@ -2287,7 +2287,7 @@
               <w:ind w:left="0" w:firstLine="0"/>
             </w:pPr>
             <w:r>
-              <w:t xml:space="preserve">asks them to keep secrets that make them feel uneasy.</w:t>
+              <w:t xml:space="preserve">le cere să păstreze secrete care îi fac să se simtă inconfortabil.</w:t>
             </w:r>
           </w:p>
           <w:p>
@@ -2301,31 +2301,31 @@
               <w:spacing w:line="240" w:lineRule="auto"/>
             </w:pPr>
             <w:r>
-              <w:t xml:space="preserve">Remind them they can always talk to you, no matter what.</w:t>
-            </w:r>
-          </w:p>
-          <w:p>
-            <w:pPr>
-              <w:spacing w:line="240" w:lineRule="auto"/>
-            </w:pPr>
-          </w:p>
-        </w:tc>
-        <w:tc>
-          <w:tcPr>
-            <w:shd w:fill="auto" w:val="clear"/>
-            <w:tcMar>
-              <w:top w:w="100.0" w:type="dxa"/>
-              <w:left w:w="100.0" w:type="dxa"/>
-              <w:bottom w:w="100.0" w:type="dxa"/>
-              <w:right w:w="100.0" w:type="dxa"/>
-            </w:tcMar>
-          </w:tcPr>
-          <w:p>
-            <w:pPr>
-              <w:widowControl w:val="0"/>
-            </w:pPr>
-            <w:r>
-              <w:t xml:space="preserve">Talk to a trusted adult</w:t>
+              <w:t xml:space="preserve">Reamintește-le că pot vorbi oricând cu tine, indiferent de situație.</w:t>
+            </w:r>
+          </w:p>
+          <w:p>
+            <w:pPr>
+              <w:spacing w:line="240" w:lineRule="auto"/>
+            </w:pPr>
+          </w:p>
+        </w:tc>
+        <w:tc>
+          <w:tcPr>
+            <w:shd w:fill="auto" w:val="clear"/>
+            <w:tcMar>
+              <w:top w:w="100.0" w:type="dxa"/>
+              <w:left w:w="100.0" w:type="dxa"/>
+              <w:bottom w:w="100.0" w:type="dxa"/>
+              <w:right w:w="100.0" w:type="dxa"/>
+            </w:tcMar>
+          </w:tcPr>
+          <w:p>
+            <w:pPr>
+              <w:widowControl w:val="0"/>
+            </w:pPr>
+            <w:r>
+              <w:t xml:space="preserve">Vorbește cu un adult de încredere</w:t>
             </w:r>
           </w:p>
         </w:tc>
@@ -2350,65 +2350,65 @@
               <w:spacing w:line="240" w:lineRule="auto"/>
             </w:pPr>
             <w:r>
-              <w:t xml:space="preserve">The fifth tip is to teach yourself.</w:t>
-            </w:r>
-          </w:p>
-          <w:p>
-            <w:pPr>
-              <w:spacing w:line="240" w:lineRule="auto"/>
-            </w:pPr>
-          </w:p>
-          <w:p>
-            <w:pPr>
-              <w:spacing w:line="240" w:lineRule="auto"/>
-            </w:pPr>
-            <w:r>
-              <w:t xml:space="preserve">Learn how to spot signs that something might be wrong.</w:t>
-            </w:r>
-          </w:p>
-          <w:p>
-            <w:pPr>
-              <w:spacing w:line="240" w:lineRule="auto"/>
-            </w:pPr>
-            <w:r>
-              <w:t xml:space="preserve">Watch for changes in your child’s behaviour or mood.</w:t>
-            </w:r>
-          </w:p>
-          <w:p>
-            <w:pPr>
-              <w:spacing w:line="240" w:lineRule="auto"/>
-            </w:pPr>
-          </w:p>
-        </w:tc>
-        <w:tc>
-          <w:tcPr>
-            <w:shd w:fill="auto" w:val="clear"/>
-            <w:tcMar>
-              <w:top w:w="100.0" w:type="dxa"/>
-              <w:left w:w="100.0" w:type="dxa"/>
-              <w:bottom w:w="100.0" w:type="dxa"/>
-              <w:right w:w="100.0" w:type="dxa"/>
-            </w:tcMar>
-          </w:tcPr>
-          <w:p>
-            <w:pPr>
-              <w:widowControl w:val="0"/>
-            </w:pPr>
-            <w:r>
-              <w:t xml:space="preserve">Teach yourself </w:t>
-            </w:r>
-          </w:p>
-          <w:p>
-            <w:pPr>
-              <w:widowControl w:val="0"/>
-            </w:pPr>
-          </w:p>
-          <w:p>
-            <w:pPr>
-              <w:widowControl w:val="0"/>
-            </w:pPr>
-            <w:r>
-              <w:t xml:space="preserve">Spot signs that something is wrong </w:t>
+              <w:t xml:space="preserve">Al cincilea sfat este să înveți și tu.</w:t>
+            </w:r>
+          </w:p>
+          <w:p>
+            <w:pPr>
+              <w:spacing w:line="240" w:lineRule="auto"/>
+            </w:pPr>
+          </w:p>
+          <w:p>
+            <w:pPr>
+              <w:spacing w:line="240" w:lineRule="auto"/>
+            </w:pPr>
+            <w:r>
+              <w:t xml:space="preserve">Învață să recunoști semnele care indică existența unei posibile probleme.</w:t>
+            </w:r>
+          </w:p>
+          <w:p>
+            <w:pPr>
+              <w:spacing w:line="240" w:lineRule="auto"/>
+            </w:pPr>
+            <w:r>
+              <w:t xml:space="preserve">Fii atent la schimbările de comportament sau de dispoziție ale copilului tău.</w:t>
+            </w:r>
+          </w:p>
+          <w:p>
+            <w:pPr>
+              <w:spacing w:line="240" w:lineRule="auto"/>
+            </w:pPr>
+          </w:p>
+        </w:tc>
+        <w:tc>
+          <w:tcPr>
+            <w:shd w:fill="auto" w:val="clear"/>
+            <w:tcMar>
+              <w:top w:w="100.0" w:type="dxa"/>
+              <w:left w:w="100.0" w:type="dxa"/>
+              <w:bottom w:w="100.0" w:type="dxa"/>
+              <w:right w:w="100.0" w:type="dxa"/>
+            </w:tcMar>
+          </w:tcPr>
+          <w:p>
+            <w:pPr>
+              <w:widowControl w:val="0"/>
+            </w:pPr>
+            <w:r>
+              <w:t xml:space="preserve">Învață și tu </w:t>
+            </w:r>
+          </w:p>
+          <w:p>
+            <w:pPr>
+              <w:widowControl w:val="0"/>
+            </w:pPr>
+          </w:p>
+          <w:p>
+            <w:pPr>
+              <w:widowControl w:val="0"/>
+            </w:pPr>
+            <w:r>
+              <w:t xml:space="preserve">Identifică semnele care indică faptul că ceva nu este în regulă </w:t>
             </w:r>
           </w:p>
           <w:p>

</xml_diff>